<commit_message>
Redo analysis with NMB
</commit_message>
<xml_diff>
--- a/tables/PSA_tables_costs.docx
+++ b/tables/PSA_tables_costs.docx
@@ -296,7 +296,7 @@
                 <w:rFonts w:ascii="Calibri" w:hAnsi="Calibri"/>
                 <w:sz w:val="20"/>
               </w:rPr>
-              <w:t xml:space="default">2.00173</w:t>
+              <w:t xml:space="default">2.001744</w:t>
             </w:r>
           </w:p>
         </w:tc>
@@ -469,7 +469,7 @@
                 <w:rFonts w:ascii="Calibri" w:hAnsi="Calibri"/>
                 <w:sz w:val="20"/>
               </w:rPr>
-              <w:t xml:space="default">110935.45650</w:t>
+              <w:t xml:space="default">110875.799260</w:t>
             </w:r>
           </w:p>
         </w:tc>
@@ -642,7 +642,7 @@
                 <w:rFonts w:ascii="Calibri" w:hAnsi="Calibri"/>
                 <w:sz w:val="20"/>
               </w:rPr>
-              <w:t xml:space="default">6659.18098</w:t>
+              <w:t xml:space="default">6660.002545</w:t>
             </w:r>
           </w:p>
         </w:tc>

</xml_diff>